<commit_message>
Moved testbeds and xslt
</commit_message>
<xml_diff>
--- a/testbed/docx/testbed-10.docx
+++ b/testbed/docx/testbed-10.docx
@@ -26,21 +26,7 @@
         <w:rPr>
           <w:lang w:val="en-US"/>
         </w:rPr>
-        <w:t xml:space="preserve">It is possible to specify some special sections if their headings </w:t>
-      </w:r>
-      <w:proofErr w:type="gramStart"/>
-      <w:r>
-        <w:rPr>
-          <w:lang w:val="en-US"/>
-        </w:rPr>
-        <w:t>contains</w:t>
-      </w:r>
-      <w:proofErr w:type="gramEnd"/>
-      <w:r>
-        <w:rPr>
-          <w:lang w:val="en-US"/>
-        </w:rPr>
-        <w:t xml:space="preserve"> specific words. In particular, if the first section of the document is named “Abstract”, then it actually represents the abstract of the paper.</w:t>
+        <w:t>It is possible to specify some special sections if their headings contains specific words. In particular, if the first section of the document is named “Abstract”, then it actually represents the abstract of the paper.</w:t>
       </w:r>
     </w:p>
     <w:p>
@@ -71,246 +57,30 @@
       </w:r>
     </w:p>
     <w:p>
-      <w:proofErr w:type="spellStart"/>
-      <w:r>
-        <w:t>This</w:t>
-      </w:r>
-      <w:proofErr w:type="spellEnd"/>
-      <w:r>
-        <w:t xml:space="preserve"> </w:t>
-      </w:r>
-      <w:proofErr w:type="spellStart"/>
-      <w:r>
-        <w:t>is</w:t>
-      </w:r>
-      <w:proofErr w:type="spellEnd"/>
-      <w:r>
-        <w:t xml:space="preserve"> just a common </w:t>
-      </w:r>
-      <w:proofErr w:type="spellStart"/>
-      <w:r>
-        <w:t>section</w:t>
-      </w:r>
-      <w:proofErr w:type="spellEnd"/>
-      <w:r>
-        <w:t xml:space="preserve"> </w:t>
-      </w:r>
-      <w:proofErr w:type="spellStart"/>
-      <w:r>
-        <w:t>as</w:t>
-      </w:r>
-      <w:bookmarkStart w:id="0" w:name="_GoBack"/>
-      <w:bookmarkEnd w:id="0"/>
-      <w:proofErr w:type="spellEnd"/>
-      <w:r>
-        <w:t xml:space="preserve"> </w:t>
-      </w:r>
-      <w:proofErr w:type="spellStart"/>
-      <w:r>
-        <w:t>shown</w:t>
-      </w:r>
-      <w:proofErr w:type="spellEnd"/>
-      <w:r>
-        <w:t xml:space="preserve"> in </w:t>
-      </w:r>
-      <w:proofErr w:type="spellStart"/>
-      <w:r>
-        <w:t>previous</w:t>
-      </w:r>
-      <w:proofErr w:type="spellEnd"/>
-      <w:r>
-        <w:t xml:space="preserve"> </w:t>
-      </w:r>
-      <w:proofErr w:type="spellStart"/>
-      <w:r>
-        <w:t>testbeds</w:t>
-      </w:r>
-      <w:proofErr w:type="spellEnd"/>
-      <w:r>
-        <w:t>.</w:t>
+      <w:r>
+        <w:t>This is just a common section as shown in previous testbeds.</w:t>
       </w:r>
     </w:p>
     <w:p>
       <w:pPr>
         <w:pStyle w:val="Titolo1"/>
       </w:pPr>
-      <w:proofErr w:type="spellStart"/>
       <w:r>
         <w:t>Acknowledgements</w:t>
       </w:r>
-      <w:proofErr w:type="spellEnd"/>
-    </w:p>
-    <w:p>
-      <w:proofErr w:type="spellStart"/>
-      <w:r>
-        <w:t>Another</w:t>
-      </w:r>
-      <w:proofErr w:type="spellEnd"/>
-      <w:r>
-        <w:t xml:space="preserve"> special </w:t>
-      </w:r>
-      <w:proofErr w:type="spellStart"/>
-      <w:r>
-        <w:t>section</w:t>
-      </w:r>
-      <w:proofErr w:type="spellEnd"/>
-      <w:r>
-        <w:t xml:space="preserve"> </w:t>
-      </w:r>
-      <w:proofErr w:type="spellStart"/>
-      <w:r>
-        <w:t>is</w:t>
-      </w:r>
-      <w:proofErr w:type="spellEnd"/>
-      <w:r>
-        <w:t xml:space="preserve"> the “</w:t>
-      </w:r>
-      <w:proofErr w:type="spellStart"/>
-      <w:r>
-        <w:t>Acknowledgements</w:t>
-      </w:r>
-      <w:proofErr w:type="spellEnd"/>
-      <w:r>
-        <w:t xml:space="preserve">” </w:t>
-      </w:r>
-      <w:proofErr w:type="spellStart"/>
-      <w:r>
-        <w:t>one</w:t>
-      </w:r>
-      <w:proofErr w:type="spellEnd"/>
-      <w:r>
-        <w:t xml:space="preserve">, </w:t>
-      </w:r>
-      <w:proofErr w:type="spellStart"/>
-      <w:r>
-        <w:t>which</w:t>
-      </w:r>
-      <w:proofErr w:type="spellEnd"/>
-      <w:r>
-        <w:t xml:space="preserve"> </w:t>
-      </w:r>
-      <w:proofErr w:type="spellStart"/>
-      <w:r>
-        <w:t>is</w:t>
-      </w:r>
-      <w:proofErr w:type="spellEnd"/>
-      <w:r>
-        <w:t xml:space="preserve"> </w:t>
-      </w:r>
-      <w:proofErr w:type="spellStart"/>
-      <w:r>
-        <w:t>used</w:t>
-      </w:r>
-      <w:proofErr w:type="spellEnd"/>
-      <w:r>
-        <w:t xml:space="preserve"> to </w:t>
-      </w:r>
-      <w:proofErr w:type="spellStart"/>
-      <w:r>
-        <w:t>thank</w:t>
-      </w:r>
-      <w:proofErr w:type="spellEnd"/>
-      <w:r>
-        <w:t xml:space="preserve"> </w:t>
-      </w:r>
-      <w:proofErr w:type="spellStart"/>
-      <w:r>
-        <w:t>people</w:t>
-      </w:r>
-      <w:proofErr w:type="spellEnd"/>
-      <w:r>
-        <w:t xml:space="preserve"> </w:t>
-      </w:r>
-      <w:proofErr w:type="spellStart"/>
-      <w:r>
-        <w:t>involved</w:t>
-      </w:r>
-      <w:proofErr w:type="spellEnd"/>
-      <w:r>
-        <w:t xml:space="preserve"> (to some </w:t>
-      </w:r>
-      <w:proofErr w:type="spellStart"/>
-      <w:r>
-        <w:t>extent</w:t>
-      </w:r>
-      <w:proofErr w:type="spellEnd"/>
-      <w:r>
-        <w:t xml:space="preserve">) in the work. </w:t>
-      </w:r>
-      <w:proofErr w:type="spellStart"/>
-      <w:r>
-        <w:t>Usually</w:t>
-      </w:r>
-      <w:proofErr w:type="spellEnd"/>
-      <w:r>
-        <w:t xml:space="preserve">, </w:t>
-      </w:r>
-      <w:proofErr w:type="spellStart"/>
-      <w:r>
-        <w:t>this</w:t>
-      </w:r>
-      <w:proofErr w:type="spellEnd"/>
-      <w:r>
-        <w:t xml:space="preserve"> </w:t>
-      </w:r>
-      <w:proofErr w:type="spellStart"/>
-      <w:r>
-        <w:t>section</w:t>
-      </w:r>
-      <w:proofErr w:type="spellEnd"/>
-      <w:r>
-        <w:t xml:space="preserve"> </w:t>
-      </w:r>
-      <w:proofErr w:type="spellStart"/>
-      <w:r>
-        <w:t>is</w:t>
-      </w:r>
-      <w:proofErr w:type="spellEnd"/>
-      <w:r>
-        <w:t xml:space="preserve"> </w:t>
-      </w:r>
-      <w:proofErr w:type="spellStart"/>
-      <w:r>
-        <w:t>placed</w:t>
-      </w:r>
-      <w:proofErr w:type="spellEnd"/>
-      <w:r>
-        <w:t xml:space="preserve"> </w:t>
-      </w:r>
-      <w:proofErr w:type="spellStart"/>
-      <w:r>
-        <w:t>before</w:t>
-      </w:r>
-      <w:proofErr w:type="spellEnd"/>
-      <w:r>
-        <w:t xml:space="preserve"> the </w:t>
-      </w:r>
-      <w:proofErr w:type="spellStart"/>
-      <w:r>
-        <w:t>reference</w:t>
-      </w:r>
-      <w:proofErr w:type="spellEnd"/>
-      <w:r>
-        <w:t xml:space="preserve"> </w:t>
-      </w:r>
-      <w:proofErr w:type="spellStart"/>
-      <w:r>
-        <w:t>section</w:t>
-      </w:r>
-      <w:proofErr w:type="spellEnd"/>
-      <w:r>
-        <w:t>.</w:t>
+    </w:p>
+    <w:p>
+      <w:r>
+        <w:t>Another special section is the “Acknowledgements” one, which is used to thank people involved (to some extent) in the work. Usually, this section is placed before the reference section.</w:t>
       </w:r>
     </w:p>
     <w:p>
       <w:pPr>
         <w:pStyle w:val="Titolo1"/>
       </w:pPr>
-      <w:proofErr w:type="spellStart"/>
       <w:r>
         <w:t>References</w:t>
       </w:r>
-      <w:proofErr w:type="spellEnd"/>
     </w:p>
     <w:p>
       <w:pPr>
@@ -321,143 +91,7 @@
         </w:numPr>
       </w:pPr>
       <w:r>
-        <w:t xml:space="preserve">1. </w:t>
-      </w:r>
-      <w:proofErr w:type="spellStart"/>
-      <w:r>
-        <w:t>Ciancarini</w:t>
-      </w:r>
-      <w:proofErr w:type="spellEnd"/>
-      <w:r>
-        <w:t xml:space="preserve">, P., Di Iorio, A., </w:t>
-      </w:r>
-      <w:proofErr w:type="spellStart"/>
-      <w:r>
-        <w:t>Nuzzolese</w:t>
-      </w:r>
-      <w:proofErr w:type="spellEnd"/>
-      <w:r>
-        <w:t xml:space="preserve">, A. G., Peroni, S., Vitali, F. (2014). </w:t>
-      </w:r>
-      <w:proofErr w:type="spellStart"/>
-      <w:r>
-        <w:t>Evaluating</w:t>
-      </w:r>
-      <w:proofErr w:type="spellEnd"/>
-      <w:r>
-        <w:t xml:space="preserve"> </w:t>
-      </w:r>
-      <w:proofErr w:type="spellStart"/>
-      <w:r>
-        <w:t>citation</w:t>
-      </w:r>
-      <w:proofErr w:type="spellEnd"/>
-      <w:r>
-        <w:t xml:space="preserve"> </w:t>
-      </w:r>
-      <w:proofErr w:type="spellStart"/>
-      <w:r>
-        <w:t>functions</w:t>
-      </w:r>
-      <w:proofErr w:type="spellEnd"/>
-      <w:r>
-        <w:t xml:space="preserve"> in </w:t>
-      </w:r>
-      <w:proofErr w:type="spellStart"/>
-      <w:r>
-        <w:t>CiTO</w:t>
-      </w:r>
-      <w:proofErr w:type="spellEnd"/>
-      <w:r>
-        <w:t xml:space="preserve">: cognitive </w:t>
-      </w:r>
-      <w:proofErr w:type="spellStart"/>
-      <w:r>
-        <w:t>issues</w:t>
-      </w:r>
-      <w:proofErr w:type="spellEnd"/>
-      <w:r>
-        <w:t xml:space="preserve">. In </w:t>
-      </w:r>
-      <w:proofErr w:type="spellStart"/>
-      <w:r>
-        <w:t>Presutti</w:t>
-      </w:r>
-      <w:proofErr w:type="spellEnd"/>
-      <w:r>
-        <w:t xml:space="preserve">, V., d'Amato, C., </w:t>
-      </w:r>
-      <w:proofErr w:type="spellStart"/>
-      <w:r>
-        <w:t>Gandon</w:t>
-      </w:r>
-      <w:proofErr w:type="spellEnd"/>
-      <w:r>
-        <w:t>, F., d'</w:t>
-      </w:r>
-      <w:proofErr w:type="spellStart"/>
-      <w:r>
-        <w:t>Aquin</w:t>
-      </w:r>
-      <w:proofErr w:type="spellEnd"/>
-      <w:r>
-        <w:t xml:space="preserve">, M., </w:t>
-      </w:r>
-      <w:proofErr w:type="spellStart"/>
-      <w:r>
-        <w:t>Staab</w:t>
-      </w:r>
-      <w:proofErr w:type="spellEnd"/>
-      <w:r>
-        <w:t>, S., Tordai, A. (</w:t>
-      </w:r>
-      <w:proofErr w:type="spellStart"/>
-      <w:r>
-        <w:t>Eds</w:t>
-      </w:r>
-      <w:proofErr w:type="spellEnd"/>
-      <w:r>
-        <w:t xml:space="preserve">.), </w:t>
-      </w:r>
-      <w:proofErr w:type="spellStart"/>
-      <w:r>
-        <w:t>Proceedings</w:t>
-      </w:r>
-      <w:proofErr w:type="spellEnd"/>
-      <w:r>
-        <w:t xml:space="preserve"> of the 11th Extended </w:t>
-      </w:r>
-      <w:proofErr w:type="spellStart"/>
-      <w:r>
-        <w:t>Semantic</w:t>
-      </w:r>
-      <w:proofErr w:type="spellEnd"/>
-      <w:r>
-        <w:t xml:space="preserve"> Web Conference (ESWC 2014), </w:t>
-      </w:r>
-      <w:proofErr w:type="spellStart"/>
-      <w:r>
-        <w:t>Lecture</w:t>
-      </w:r>
-      <w:proofErr w:type="spellEnd"/>
-      <w:r>
-        <w:t xml:space="preserve"> Notes in Computer Science 8465: 580-594. </w:t>
-      </w:r>
-      <w:proofErr w:type="spellStart"/>
-      <w:r>
-        <w:t>Berlin</w:t>
-      </w:r>
-      <w:proofErr w:type="spellEnd"/>
-      <w:r>
-        <w:t xml:space="preserve">, Germany: </w:t>
-      </w:r>
-      <w:proofErr w:type="spellStart"/>
-      <w:r>
-        <w:t>Springer</w:t>
-      </w:r>
-      <w:proofErr w:type="spellEnd"/>
-      <w:r>
-        <w:t xml:space="preserve">. </w:t>
+        <w:t xml:space="preserve">Ciancarini, P., Di Iorio, A., Nuzzolese, A. G., Peroni, S., Vitali, F. (2014). Evaluating citation functions in CiTO: cognitive issues. In Presutti, V., d'Amato, C., Gandon, F., d'Aquin, M., Staab, S., Tordai, A. (Eds.), Proceedings of the 11th Extended Semantic Web Conference (ESWC 2014), Lecture Notes in Computer Science 8465: 580-594. Berlin, Germany: Springer. </w:t>
       </w:r>
       <w:hyperlink r:id="rId5" w:history="1">
         <w:r>
@@ -477,31 +111,7 @@
         </w:numPr>
       </w:pPr>
       <w:r>
-        <w:t xml:space="preserve">2. Peroni, S. (2014). </w:t>
-      </w:r>
-      <w:proofErr w:type="spellStart"/>
-      <w:r>
-        <w:t>Research</w:t>
-      </w:r>
-      <w:proofErr w:type="spellEnd"/>
-      <w:r>
-        <w:t xml:space="preserve"> </w:t>
-      </w:r>
-      <w:proofErr w:type="spellStart"/>
-      <w:r>
-        <w:t>Articles</w:t>
-      </w:r>
-      <w:proofErr w:type="spellEnd"/>
-      <w:r>
-        <w:t xml:space="preserve"> in </w:t>
-      </w:r>
-      <w:proofErr w:type="spellStart"/>
-      <w:r>
-        <w:t>Simplified</w:t>
-      </w:r>
-      <w:proofErr w:type="spellEnd"/>
-      <w:r>
-        <w:t xml:space="preserve"> HTML (RASH). </w:t>
+        <w:t xml:space="preserve">Peroni, S. (2014). Research Articles in Simplified HTML (RASH). </w:t>
       </w:r>
       <w:hyperlink r:id="rId6" w:history="1">
         <w:r>
@@ -520,64 +130,10 @@
           <w:numId w:val="1"/>
         </w:numPr>
       </w:pPr>
-      <w:r>
-        <w:t xml:space="preserve">3. </w:t>
-      </w:r>
-      <w:proofErr w:type="spellStart"/>
-      <w:r>
-        <w:t>Prud'hommeaux</w:t>
-      </w:r>
-      <w:proofErr w:type="spellEnd"/>
-      <w:r>
-        <w:t xml:space="preserve">, E., </w:t>
-      </w:r>
-      <w:proofErr w:type="spellStart"/>
-      <w:r>
-        <w:t>Carothers</w:t>
-      </w:r>
-      <w:proofErr w:type="spellEnd"/>
-      <w:r>
-        <w:t xml:space="preserve">, G. (2014). RDF 1.1 </w:t>
-      </w:r>
-      <w:proofErr w:type="spellStart"/>
-      <w:r>
-        <w:t>Turtle</w:t>
-      </w:r>
-      <w:proofErr w:type="spellEnd"/>
-      <w:r>
-        <w:t xml:space="preserve">: Terse RDF Triple Language. W3C </w:t>
-      </w:r>
-      <w:proofErr w:type="spellStart"/>
-      <w:r>
-        <w:t>Recommendation</w:t>
-      </w:r>
-      <w:proofErr w:type="spellEnd"/>
-      <w:r>
-        <w:t xml:space="preserve">, 25 </w:t>
-      </w:r>
-      <w:proofErr w:type="spellStart"/>
-      <w:r>
-        <w:t>February</w:t>
-      </w:r>
-      <w:proofErr w:type="spellEnd"/>
-      <w:r>
-        <w:t xml:space="preserve"> 2014. World Wide Web </w:t>
-      </w:r>
-      <w:proofErr w:type="spellStart"/>
-      <w:r>
-        <w:t>Consortium</w:t>
-      </w:r>
-      <w:proofErr w:type="spellEnd"/>
-      <w:r>
-        <w:t xml:space="preserve">. </w:t>
-      </w:r>
-      <w:proofErr w:type="spellStart"/>
-      <w:r>
-        <w:t>Retrieved</w:t>
-      </w:r>
-      <w:proofErr w:type="spellEnd"/>
-      <w:r>
-        <w:t xml:space="preserve"> from http://www.w3.org/TR/turtle/</w:t>
+      <w:bookmarkStart w:id="0" w:name="_GoBack"/>
+      <w:bookmarkEnd w:id="0"/>
+      <w:r>
+        <w:t>Prud'hommeaux, E., Carothers, G. (2014). RDF 1.1 Turtle: Terse RDF Triple Language. W3C Recommendation, 25 February 2014. World Wide Web Consortium. Retrieved from http://www.w3.org/TR/turtle/</w:t>
       </w:r>
     </w:p>
     <w:sectPr>

</xml_diff>

<commit_message>
Solved a bug about the ref to references. Finalized the testbeds and created the sources. Updated the README of docx2rash.
</commit_message>
<xml_diff>
--- a/testbed/docx/testbed-10.docx
+++ b/testbed/docx/testbed-10.docx
@@ -4,7 +4,7 @@
   <w:body>
     <w:p>
       <w:pPr>
-        <w:pStyle w:val="Titolo1"/>
+        <w:pStyle w:val="Heading1"/>
         <w:rPr>
           <w:lang w:val="en-US"/>
         </w:rPr>
@@ -26,7 +26,21 @@
         <w:rPr>
           <w:lang w:val="en-US"/>
         </w:rPr>
-        <w:t>It is possible to specify some special sections if their headings contains specific words. In particular, if the first section of the document is named “Abstract”, then it actually represents the abstract of the paper.</w:t>
+        <w:t xml:space="preserve">It is possible to specify some special sections if their headings </w:t>
+      </w:r>
+      <w:proofErr w:type="gramStart"/>
+      <w:r>
+        <w:rPr>
+          <w:lang w:val="en-US"/>
+        </w:rPr>
+        <w:t>contains</w:t>
+      </w:r>
+      <w:proofErr w:type="gramEnd"/>
+      <w:r>
+        <w:rPr>
+          <w:lang w:val="en-US"/>
+        </w:rPr>
+        <w:t xml:space="preserve"> specific words. In particular, if the first section of the document is named “Abstract”, then it actually represents the abstract of the paper.</w:t>
       </w:r>
     </w:p>
     <w:p>
@@ -44,7 +58,7 @@
     </w:p>
     <w:p>
       <w:pPr>
-        <w:pStyle w:val="Titolo1"/>
+        <w:pStyle w:val="Heading1"/>
         <w:rPr>
           <w:lang w:val="en-US"/>
         </w:rPr>
@@ -57,46 +71,393 @@
       </w:r>
     </w:p>
     <w:p>
-      <w:r>
-        <w:t>This is just a common section as shown in previous testbeds.</w:t>
+      <w:proofErr w:type="spellStart"/>
+      <w:r>
+        <w:t>This</w:t>
+      </w:r>
+      <w:proofErr w:type="spellEnd"/>
+      <w:r>
+        <w:t xml:space="preserve"> </w:t>
+      </w:r>
+      <w:proofErr w:type="spellStart"/>
+      <w:r>
+        <w:t>is</w:t>
+      </w:r>
+      <w:proofErr w:type="spellEnd"/>
+      <w:r>
+        <w:t xml:space="preserve"> just a common </w:t>
+      </w:r>
+      <w:proofErr w:type="spellStart"/>
+      <w:r>
+        <w:t>section</w:t>
+      </w:r>
+      <w:proofErr w:type="spellEnd"/>
+      <w:r>
+        <w:t xml:space="preserve"> </w:t>
+      </w:r>
+      <w:proofErr w:type="spellStart"/>
+      <w:r>
+        <w:t>as</w:t>
+      </w:r>
+      <w:proofErr w:type="spellEnd"/>
+      <w:r>
+        <w:t xml:space="preserve"> </w:t>
+      </w:r>
+      <w:proofErr w:type="spellStart"/>
+      <w:r>
+        <w:t>shown</w:t>
+      </w:r>
+      <w:proofErr w:type="spellEnd"/>
+      <w:r>
+        <w:t xml:space="preserve"> in </w:t>
+      </w:r>
+      <w:proofErr w:type="spellStart"/>
+      <w:r>
+        <w:t>previous</w:t>
+      </w:r>
+      <w:proofErr w:type="spellEnd"/>
+      <w:r>
+        <w:t xml:space="preserve"> </w:t>
+      </w:r>
+      <w:proofErr w:type="spellStart"/>
+      <w:r>
+        <w:t>testbeds</w:t>
+      </w:r>
+      <w:proofErr w:type="spellEnd"/>
+      <w:r>
+        <w:t>.</w:t>
       </w:r>
     </w:p>
     <w:p>
       <w:pPr>
-        <w:pStyle w:val="Titolo1"/>
-      </w:pPr>
+        <w:pStyle w:val="Heading1"/>
+      </w:pPr>
+      <w:proofErr w:type="spellStart"/>
       <w:r>
         <w:t>Acknowledgements</w:t>
       </w:r>
+      <w:proofErr w:type="spellEnd"/>
     </w:p>
     <w:p>
-      <w:r>
-        <w:t>Another special section is the “Acknowledgements” one, which is used to thank people involved (to some extent) in the work. Usually, this section is placed before the reference section.</w:t>
+      <w:proofErr w:type="spellStart"/>
+      <w:r>
+        <w:t>Another</w:t>
+      </w:r>
+      <w:proofErr w:type="spellEnd"/>
+      <w:r>
+        <w:t xml:space="preserve"> special </w:t>
+      </w:r>
+      <w:proofErr w:type="spellStart"/>
+      <w:r>
+        <w:t>section</w:t>
+      </w:r>
+      <w:proofErr w:type="spellEnd"/>
+      <w:r>
+        <w:t xml:space="preserve"> </w:t>
+      </w:r>
+      <w:proofErr w:type="spellStart"/>
+      <w:r>
+        <w:t>is</w:t>
+      </w:r>
+      <w:proofErr w:type="spellEnd"/>
+      <w:r>
+        <w:t xml:space="preserve"> the “</w:t>
+      </w:r>
+      <w:proofErr w:type="spellStart"/>
+      <w:r>
+        <w:t>Acknowledgements</w:t>
+      </w:r>
+      <w:proofErr w:type="spellEnd"/>
+      <w:r>
+        <w:t xml:space="preserve">” </w:t>
+      </w:r>
+      <w:proofErr w:type="spellStart"/>
+      <w:r>
+        <w:t>one</w:t>
+      </w:r>
+      <w:proofErr w:type="spellEnd"/>
+      <w:r>
+        <w:t xml:space="preserve">, </w:t>
+      </w:r>
+      <w:proofErr w:type="spellStart"/>
+      <w:r>
+        <w:t>which</w:t>
+      </w:r>
+      <w:proofErr w:type="spellEnd"/>
+      <w:r>
+        <w:t xml:space="preserve"> </w:t>
+      </w:r>
+      <w:proofErr w:type="spellStart"/>
+      <w:r>
+        <w:t>is</w:t>
+      </w:r>
+      <w:proofErr w:type="spellEnd"/>
+      <w:r>
+        <w:t xml:space="preserve"> </w:t>
+      </w:r>
+      <w:proofErr w:type="spellStart"/>
+      <w:r>
+        <w:t>used</w:t>
+      </w:r>
+      <w:proofErr w:type="spellEnd"/>
+      <w:r>
+        <w:t xml:space="preserve"> to </w:t>
+      </w:r>
+      <w:proofErr w:type="spellStart"/>
+      <w:r>
+        <w:t>thank</w:t>
+      </w:r>
+      <w:proofErr w:type="spellEnd"/>
+      <w:r>
+        <w:t xml:space="preserve"> </w:t>
+      </w:r>
+      <w:proofErr w:type="spellStart"/>
+      <w:r>
+        <w:t>people</w:t>
+      </w:r>
+      <w:proofErr w:type="spellEnd"/>
+      <w:r>
+        <w:t xml:space="preserve"> </w:t>
+      </w:r>
+      <w:proofErr w:type="spellStart"/>
+      <w:r>
+        <w:t>involved</w:t>
+      </w:r>
+      <w:proofErr w:type="spellEnd"/>
+      <w:r>
+        <w:t xml:space="preserve"> (to some </w:t>
+      </w:r>
+      <w:proofErr w:type="spellStart"/>
+      <w:r>
+        <w:t>extent</w:t>
+      </w:r>
+      <w:proofErr w:type="spellEnd"/>
+      <w:r>
+        <w:t xml:space="preserve">) in the work. </w:t>
+      </w:r>
+      <w:proofErr w:type="spellStart"/>
+      <w:r>
+        <w:t>Usually</w:t>
+      </w:r>
+      <w:proofErr w:type="spellEnd"/>
+      <w:r>
+        <w:t xml:space="preserve">, </w:t>
+      </w:r>
+      <w:proofErr w:type="spellStart"/>
+      <w:r>
+        <w:t>this</w:t>
+      </w:r>
+      <w:proofErr w:type="spellEnd"/>
+      <w:r>
+        <w:t xml:space="preserve"> </w:t>
+      </w:r>
+      <w:proofErr w:type="spellStart"/>
+      <w:r>
+        <w:t>section</w:t>
+      </w:r>
+      <w:proofErr w:type="spellEnd"/>
+      <w:r>
+        <w:t xml:space="preserve"> </w:t>
+      </w:r>
+      <w:proofErr w:type="spellStart"/>
+      <w:r>
+        <w:t>is</w:t>
+      </w:r>
+      <w:proofErr w:type="spellEnd"/>
+      <w:r>
+        <w:t xml:space="preserve"> </w:t>
+      </w:r>
+      <w:proofErr w:type="spellStart"/>
+      <w:r>
+        <w:t>placed</w:t>
+      </w:r>
+      <w:proofErr w:type="spellEnd"/>
+      <w:r>
+        <w:t xml:space="preserve"> </w:t>
+      </w:r>
+      <w:proofErr w:type="spellStart"/>
+      <w:r>
+        <w:t>before</w:t>
+      </w:r>
+      <w:proofErr w:type="spellEnd"/>
+      <w:r>
+        <w:t xml:space="preserve"> the </w:t>
+      </w:r>
+      <w:proofErr w:type="spellStart"/>
+      <w:r>
+        <w:t>reference</w:t>
+      </w:r>
+      <w:proofErr w:type="spellEnd"/>
+      <w:r>
+        <w:t xml:space="preserve"> </w:t>
+      </w:r>
+      <w:proofErr w:type="spellStart"/>
+      <w:r>
+        <w:t>section</w:t>
+      </w:r>
+      <w:proofErr w:type="spellEnd"/>
+      <w:r>
+        <w:t>.</w:t>
       </w:r>
     </w:p>
     <w:p>
       <w:pPr>
-        <w:pStyle w:val="Titolo1"/>
-      </w:pPr>
+        <w:pStyle w:val="Heading1"/>
+      </w:pPr>
+      <w:proofErr w:type="spellStart"/>
       <w:r>
         <w:t>References</w:t>
       </w:r>
+      <w:proofErr w:type="spellEnd"/>
     </w:p>
     <w:p>
       <w:pPr>
-        <w:pStyle w:val="Paragrafoelenco"/>
+        <w:pStyle w:val="ListParagraph"/>
         <w:numPr>
           <w:ilvl w:val="0"/>
-          <w:numId w:val="1"/>
+          <w:numId w:val="2"/>
         </w:numPr>
       </w:pPr>
-      <w:r>
-        <w:t xml:space="preserve">Ciancarini, P., Di Iorio, A., Nuzzolese, A. G., Peroni, S., Vitali, F. (2014). Evaluating citation functions in CiTO: cognitive issues. In Presutti, V., d'Amato, C., Gandon, F., d'Aquin, M., Staab, S., Tordai, A. (Eds.), Proceedings of the 11th Extended Semantic Web Conference (ESWC 2014), Lecture Notes in Computer Science 8465: 580-594. Berlin, Germany: Springer. </w:t>
+      <w:proofErr w:type="spellStart"/>
+      <w:r>
+        <w:t>Ciancarini</w:t>
+      </w:r>
+      <w:proofErr w:type="spellEnd"/>
+      <w:r>
+        <w:t xml:space="preserve">, P., Di Iorio, A., </w:t>
+      </w:r>
+      <w:proofErr w:type="spellStart"/>
+      <w:r>
+        <w:t>Nuzzolese</w:t>
+      </w:r>
+      <w:proofErr w:type="spellEnd"/>
+      <w:r>
+        <w:t xml:space="preserve">, A. G., Peroni, S., Vitali, F. (2014). </w:t>
+      </w:r>
+      <w:proofErr w:type="spellStart"/>
+      <w:r>
+        <w:t>Evaluating</w:t>
+      </w:r>
+      <w:proofErr w:type="spellEnd"/>
+      <w:r>
+        <w:t xml:space="preserve"> </w:t>
+      </w:r>
+      <w:proofErr w:type="spellStart"/>
+      <w:r>
+        <w:t>citation</w:t>
+      </w:r>
+      <w:proofErr w:type="spellEnd"/>
+      <w:r>
+        <w:t xml:space="preserve"> </w:t>
+      </w:r>
+      <w:proofErr w:type="spellStart"/>
+      <w:r>
+        <w:t>functions</w:t>
+      </w:r>
+      <w:proofErr w:type="spellEnd"/>
+      <w:r>
+        <w:t xml:space="preserve"> in </w:t>
+      </w:r>
+      <w:proofErr w:type="spellStart"/>
+      <w:r>
+        <w:t>CiTO</w:t>
+      </w:r>
+      <w:proofErr w:type="spellEnd"/>
+      <w:r>
+        <w:t xml:space="preserve">: cognitive </w:t>
+      </w:r>
+      <w:proofErr w:type="spellStart"/>
+      <w:r>
+        <w:t>issues</w:t>
+      </w:r>
+      <w:proofErr w:type="spellEnd"/>
+      <w:r>
+        <w:t xml:space="preserve">. In </w:t>
+      </w:r>
+      <w:proofErr w:type="spellStart"/>
+      <w:r>
+        <w:t>Presutti</w:t>
+      </w:r>
+      <w:proofErr w:type="spellEnd"/>
+      <w:r>
+        <w:t xml:space="preserve">, V., d'Amato, C., </w:t>
+      </w:r>
+      <w:proofErr w:type="spellStart"/>
+      <w:r>
+        <w:t>Gandon</w:t>
+      </w:r>
+      <w:proofErr w:type="spellEnd"/>
+      <w:r>
+        <w:t>, F., d'</w:t>
+      </w:r>
+      <w:proofErr w:type="spellStart"/>
+      <w:r>
+        <w:t>Aquin</w:t>
+      </w:r>
+      <w:proofErr w:type="spellEnd"/>
+      <w:r>
+        <w:t xml:space="preserve">, M., </w:t>
+      </w:r>
+      <w:proofErr w:type="spellStart"/>
+      <w:r>
+        <w:t>Staab</w:t>
+      </w:r>
+      <w:proofErr w:type="spellEnd"/>
+      <w:r>
+        <w:t>, S., Tordai, A. (</w:t>
+      </w:r>
+      <w:proofErr w:type="spellStart"/>
+      <w:r>
+        <w:t>Eds</w:t>
+      </w:r>
+      <w:proofErr w:type="spellEnd"/>
+      <w:r>
+        <w:t xml:space="preserve">.), </w:t>
+      </w:r>
+      <w:proofErr w:type="spellStart"/>
+      <w:r>
+        <w:t>Proceedings</w:t>
+      </w:r>
+      <w:proofErr w:type="spellEnd"/>
+      <w:r>
+        <w:t xml:space="preserve"> of the 11th Extended </w:t>
+      </w:r>
+      <w:proofErr w:type="spellStart"/>
+      <w:r>
+        <w:t>Semantic</w:t>
+      </w:r>
+      <w:proofErr w:type="spellEnd"/>
+      <w:r>
+        <w:t xml:space="preserve"> Web Conference (ESWC 2014), </w:t>
+      </w:r>
+      <w:proofErr w:type="spellStart"/>
+      <w:r>
+        <w:t>Lecture</w:t>
+      </w:r>
+      <w:proofErr w:type="spellEnd"/>
+      <w:r>
+        <w:t xml:space="preserve"> Notes in Computer Science 8465: 580-594. </w:t>
+      </w:r>
+      <w:proofErr w:type="spellStart"/>
+      <w:r>
+        <w:t>Berlin</w:t>
+      </w:r>
+      <w:proofErr w:type="spellEnd"/>
+      <w:r>
+        <w:t xml:space="preserve">, Germany: </w:t>
+      </w:r>
+      <w:proofErr w:type="spellStart"/>
+      <w:r>
+        <w:t>Springer</w:t>
+      </w:r>
+      <w:proofErr w:type="spellEnd"/>
+      <w:r>
+        <w:t xml:space="preserve">. </w:t>
       </w:r>
       <w:hyperlink r:id="rId5" w:history="1">
         <w:r>
           <w:rPr>
-            <w:rStyle w:val="Collegamentoipertestuale"/>
+            <w:rStyle w:val="Hyperlink"/>
           </w:rPr>
           <w:t>http://dx.doi.org/10.1007/978-3-319-07443-6_39</w:t>
         </w:r>
@@ -104,19 +465,43 @@
     </w:p>
     <w:p>
       <w:pPr>
-        <w:pStyle w:val="Paragrafoelenco"/>
+        <w:pStyle w:val="ListParagraph"/>
         <w:numPr>
           <w:ilvl w:val="0"/>
-          <w:numId w:val="1"/>
+          <w:numId w:val="2"/>
         </w:numPr>
       </w:pPr>
       <w:r>
-        <w:t xml:space="preserve">Peroni, S. (2014). Research Articles in Simplified HTML (RASH). </w:t>
+        <w:t xml:space="preserve">Peroni, S. (2014). </w:t>
+      </w:r>
+      <w:proofErr w:type="spellStart"/>
+      <w:r>
+        <w:t>Research</w:t>
+      </w:r>
+      <w:proofErr w:type="spellEnd"/>
+      <w:r>
+        <w:t xml:space="preserve"> </w:t>
+      </w:r>
+      <w:proofErr w:type="spellStart"/>
+      <w:r>
+        <w:t>Articles</w:t>
+      </w:r>
+      <w:proofErr w:type="spellEnd"/>
+      <w:r>
+        <w:t xml:space="preserve"> in </w:t>
+      </w:r>
+      <w:proofErr w:type="spellStart"/>
+      <w:r>
+        <w:t>Simplified</w:t>
+      </w:r>
+      <w:proofErr w:type="spellEnd"/>
+      <w:r>
+        <w:t xml:space="preserve"> HTML (RASH). </w:t>
       </w:r>
       <w:hyperlink r:id="rId6" w:history="1">
         <w:r>
           <w:rPr>
-            <w:rStyle w:val="Collegamentoipertestuale"/>
+            <w:rStyle w:val="Hyperlink"/>
           </w:rPr>
           <w:t>http://cs.unibo.it/save-sd/rush/rush.rng</w:t>
         </w:r>
@@ -124,17 +509,81 @@
     </w:p>
     <w:p>
       <w:pPr>
-        <w:pStyle w:val="Paragrafoelenco"/>
+        <w:pStyle w:val="ListParagraph"/>
         <w:numPr>
           <w:ilvl w:val="0"/>
-          <w:numId w:val="1"/>
+          <w:numId w:val="2"/>
         </w:numPr>
       </w:pPr>
+      <w:proofErr w:type="spellStart"/>
+      <w:r>
+        <w:t>Prud'hommeaux</w:t>
+      </w:r>
+      <w:proofErr w:type="spellEnd"/>
+      <w:r>
+        <w:t xml:space="preserve">, E., </w:t>
+      </w:r>
+      <w:proofErr w:type="spellStart"/>
+      <w:r>
+        <w:t>Carothers</w:t>
+      </w:r>
+      <w:proofErr w:type="spellEnd"/>
+      <w:r>
+        <w:t xml:space="preserve">, G. (2014). RDF 1.1 </w:t>
+      </w:r>
+      <w:proofErr w:type="spellStart"/>
+      <w:r>
+        <w:t>Turtle</w:t>
+      </w:r>
+      <w:proofErr w:type="spellEnd"/>
+      <w:r>
+        <w:t xml:space="preserve">: Terse RDF Triple Language. W3C </w:t>
+      </w:r>
+      <w:proofErr w:type="spellStart"/>
+      <w:r>
+        <w:t>Recommendation</w:t>
+      </w:r>
+      <w:proofErr w:type="spellEnd"/>
+      <w:r>
+        <w:t xml:space="preserve">, 25 </w:t>
+      </w:r>
+      <w:proofErr w:type="spellStart"/>
+      <w:r>
+        <w:t>February</w:t>
+      </w:r>
+      <w:proofErr w:type="spellEnd"/>
+      <w:r>
+        <w:t xml:space="preserve"> 2014. World Wide W</w:t>
+      </w:r>
       <w:bookmarkStart w:id="0" w:name="_GoBack"/>
       <w:bookmarkEnd w:id="0"/>
       <w:r>
-        <w:t>Prud'hommeaux, E., Carothers, G. (2014). RDF 1.1 Turtle: Terse RDF Triple Language. W3C Recommendation, 25 February 2014. World Wide Web Consortium. Retrieved from http://www.w3.org/TR/turtle/</w:t>
-      </w:r>
+        <w:t xml:space="preserve">eb </w:t>
+      </w:r>
+      <w:proofErr w:type="spellStart"/>
+      <w:r>
+        <w:t>Consortium</w:t>
+      </w:r>
+      <w:proofErr w:type="spellEnd"/>
+      <w:r>
+        <w:t xml:space="preserve">. </w:t>
+      </w:r>
+      <w:proofErr w:type="spellStart"/>
+      <w:r>
+        <w:t>Retrieved</w:t>
+      </w:r>
+      <w:proofErr w:type="spellEnd"/>
+      <w:r>
+        <w:t xml:space="preserve"> from </w:t>
+      </w:r>
+      <w:hyperlink r:id="rId7" w:history="1">
+        <w:r>
+          <w:rPr>
+            <w:rStyle w:val="Hyperlink"/>
+          </w:rPr>
+          <w:t>http://www.w3.org/TR/turtle/</w:t>
+        </w:r>
+      </w:hyperlink>
     </w:p>
     <w:sectPr>
       <w:pgSz w:w="11900" w:h="16840"/>
@@ -234,8 +683,97 @@
       </w:pPr>
     </w:lvl>
   </w:abstractNum>
+  <w:abstractNum w:abstractNumId="1">
+    <w:nsid w:val="2EB51626"/>
+    <w:multiLevelType w:val="hybridMultilevel"/>
+    <w:tmpl w:val="B3AA2DAC"/>
+    <w:lvl w:ilvl="0" w:tplc="0809000F">
+      <w:start w:val="1"/>
+      <w:numFmt w:val="decimal"/>
+      <w:lvlText w:val="%1."/>
+      <w:lvlJc w:val="left"/>
+      <w:pPr>
+        <w:ind w:left="720" w:hanging="360"/>
+      </w:pPr>
+    </w:lvl>
+    <w:lvl w:ilvl="1" w:tplc="08090019" w:tentative="1">
+      <w:start w:val="1"/>
+      <w:numFmt w:val="lowerLetter"/>
+      <w:lvlText w:val="%2."/>
+      <w:lvlJc w:val="left"/>
+      <w:pPr>
+        <w:ind w:left="1440" w:hanging="360"/>
+      </w:pPr>
+    </w:lvl>
+    <w:lvl w:ilvl="2" w:tplc="0809001B" w:tentative="1">
+      <w:start w:val="1"/>
+      <w:numFmt w:val="lowerRoman"/>
+      <w:lvlText w:val="%3."/>
+      <w:lvlJc w:val="right"/>
+      <w:pPr>
+        <w:ind w:left="2160" w:hanging="180"/>
+      </w:pPr>
+    </w:lvl>
+    <w:lvl w:ilvl="3" w:tplc="0809000F" w:tentative="1">
+      <w:start w:val="1"/>
+      <w:numFmt w:val="decimal"/>
+      <w:lvlText w:val="%4."/>
+      <w:lvlJc w:val="left"/>
+      <w:pPr>
+        <w:ind w:left="2880" w:hanging="360"/>
+      </w:pPr>
+    </w:lvl>
+    <w:lvl w:ilvl="4" w:tplc="08090019" w:tentative="1">
+      <w:start w:val="1"/>
+      <w:numFmt w:val="lowerLetter"/>
+      <w:lvlText w:val="%5."/>
+      <w:lvlJc w:val="left"/>
+      <w:pPr>
+        <w:ind w:left="3600" w:hanging="360"/>
+      </w:pPr>
+    </w:lvl>
+    <w:lvl w:ilvl="5" w:tplc="0809001B" w:tentative="1">
+      <w:start w:val="1"/>
+      <w:numFmt w:val="lowerRoman"/>
+      <w:lvlText w:val="%6."/>
+      <w:lvlJc w:val="right"/>
+      <w:pPr>
+        <w:ind w:left="4320" w:hanging="180"/>
+      </w:pPr>
+    </w:lvl>
+    <w:lvl w:ilvl="6" w:tplc="0809000F" w:tentative="1">
+      <w:start w:val="1"/>
+      <w:numFmt w:val="decimal"/>
+      <w:lvlText w:val="%7."/>
+      <w:lvlJc w:val="left"/>
+      <w:pPr>
+        <w:ind w:left="5040" w:hanging="360"/>
+      </w:pPr>
+    </w:lvl>
+    <w:lvl w:ilvl="7" w:tplc="08090019" w:tentative="1">
+      <w:start w:val="1"/>
+      <w:numFmt w:val="lowerLetter"/>
+      <w:lvlText w:val="%8."/>
+      <w:lvlJc w:val="left"/>
+      <w:pPr>
+        <w:ind w:left="5760" w:hanging="360"/>
+      </w:pPr>
+    </w:lvl>
+    <w:lvl w:ilvl="8" w:tplc="0809001B" w:tentative="1">
+      <w:start w:val="1"/>
+      <w:numFmt w:val="lowerRoman"/>
+      <w:lvlText w:val="%9."/>
+      <w:lvlJc w:val="right"/>
+      <w:pPr>
+        <w:ind w:left="6480" w:hanging="180"/>
+      </w:pPr>
+    </w:lvl>
+  </w:abstractNum>
   <w:num w:numId="1">
     <w:abstractNumId w:val="0"/>
+  </w:num>
+  <w:num w:numId="2">
+    <w:abstractNumId w:val="1"/>
   </w:num>
 </w:numbering>
 </file>
@@ -253,7 +791,7 @@
     </w:rPrDefault>
     <w:pPrDefault/>
   </w:docDefaults>
-  <w:latentStyles w:defLockedState="0" w:defUIPriority="99" w:defSemiHidden="0" w:defUnhideWhenUsed="0" w:defQFormat="0" w:count="380">
+  <w:latentStyles w:defLockedState="0" w:defUIPriority="99" w:defSemiHidden="0" w:defUnhideWhenUsed="0" w:defQFormat="0" w:count="382">
     <w:lsdException w:name="Normal" w:uiPriority="0" w:qFormat="1"/>
     <w:lsdException w:name="heading 1" w:uiPriority="9" w:qFormat="1"/>
     <w:lsdException w:name="heading 2" w:semiHidden="1" w:uiPriority="9" w:unhideWhenUsed="1" w:qFormat="1"/>
@@ -359,7 +897,6 @@
     <w:lsdException w:name="HTML Sample" w:semiHidden="1" w:unhideWhenUsed="1"/>
     <w:lsdException w:name="HTML Typewriter" w:semiHidden="1" w:unhideWhenUsed="1"/>
     <w:lsdException w:name="HTML Variable" w:semiHidden="1" w:unhideWhenUsed="1"/>
-    <w:lsdException w:name="Normal Table" w:semiHidden="1" w:unhideWhenUsed="1"/>
     <w:lsdException w:name="annotation subject" w:semiHidden="1" w:unhideWhenUsed="1"/>
     <w:lsdException w:name="No List" w:semiHidden="1" w:unhideWhenUsed="1"/>
     <w:lsdException w:name="Outline List 1" w:semiHidden="1" w:unhideWhenUsed="1"/>
@@ -405,11 +942,9 @@
     <w:lsdException w:name="Table Subtle 1" w:semiHidden="1" w:unhideWhenUsed="1"/>
     <w:lsdException w:name="Table Subtle 2" w:semiHidden="1" w:unhideWhenUsed="1"/>
     <w:lsdException w:name="Table Web 1" w:semiHidden="1" w:unhideWhenUsed="1"/>
-    <w:lsdException w:name="Table Web 2" w:semiHidden="1" w:unhideWhenUsed="1"/>
     <w:lsdException w:name="Table Web 3" w:semiHidden="1" w:unhideWhenUsed="1"/>
     <w:lsdException w:name="Balloon Text" w:semiHidden="1" w:unhideWhenUsed="1"/>
     <w:lsdException w:name="Table Grid" w:uiPriority="39"/>
-    <w:lsdException w:name="Table Theme" w:semiHidden="1" w:unhideWhenUsed="1"/>
     <w:lsdException w:name="Note Level 1" w:semiHidden="1" w:unhideWhenUsed="1"/>
     <w:lsdException w:name="Note Level 2" w:semiHidden="1" w:unhideWhenUsed="1"/>
     <w:lsdException w:name="Note Level 3" w:semiHidden="1" w:unhideWhenUsed="1"/>
@@ -634,16 +1169,18 @@
     <w:lsdException w:name="List Table 5 Dark Accent 6" w:uiPriority="50"/>
     <w:lsdException w:name="List Table 6 Colorful Accent 6" w:uiPriority="51"/>
     <w:lsdException w:name="List Table 7 Colorful Accent 6" w:uiPriority="52"/>
+    <w:lsdException w:name="Mention" w:semiHidden="1" w:unhideWhenUsed="1"/>
+    <w:lsdException w:name="Smart Hyperlink" w:semiHidden="1" w:unhideWhenUsed="1"/>
   </w:latentStyles>
-  <w:style w:type="paragraph" w:default="1" w:styleId="Normale">
+  <w:style w:type="paragraph" w:default="1" w:styleId="Normal">
     <w:name w:val="Normal"/>
     <w:qFormat/>
   </w:style>
-  <w:style w:type="paragraph" w:styleId="Titolo1">
+  <w:style w:type="paragraph" w:styleId="Heading1">
     <w:name w:val="heading 1"/>
-    <w:basedOn w:val="Normale"/>
-    <w:next w:val="Normale"/>
-    <w:link w:val="Titolo1Carattere"/>
+    <w:basedOn w:val="Normal"/>
+    <w:next w:val="Normal"/>
+    <w:link w:val="Heading1Char"/>
     <w:uiPriority w:val="9"/>
     <w:qFormat/>
     <w:rsid w:val="00A80A33"/>
@@ -660,13 +1197,13 @@
       <w:szCs w:val="32"/>
     </w:rPr>
   </w:style>
-  <w:style w:type="character" w:default="1" w:styleId="Carpredefinitoparagrafo">
+  <w:style w:type="character" w:default="1" w:styleId="DefaultParagraphFont">
     <w:name w:val="Default Paragraph Font"/>
     <w:uiPriority w:val="1"/>
     <w:semiHidden/>
     <w:unhideWhenUsed/>
   </w:style>
-  <w:style w:type="table" w:default="1" w:styleId="Tabellanormale">
+  <w:style w:type="table" w:default="1" w:styleId="TableNormal">
     <w:name w:val="Normal Table"/>
     <w:uiPriority w:val="99"/>
     <w:semiHidden/>
@@ -681,16 +1218,16 @@
       </w:tblCellMar>
     </w:tblPr>
   </w:style>
-  <w:style w:type="numbering" w:default="1" w:styleId="Nessunelenco">
+  <w:style w:type="numbering" w:default="1" w:styleId="NoList">
     <w:name w:val="No List"/>
     <w:uiPriority w:val="99"/>
     <w:semiHidden/>
     <w:unhideWhenUsed/>
   </w:style>
-  <w:style w:type="character" w:customStyle="1" w:styleId="Titolo1Carattere">
-    <w:name w:val="Titolo 1 Carattere"/>
-    <w:basedOn w:val="Carpredefinitoparagrafo"/>
-    <w:link w:val="Titolo1"/>
+  <w:style w:type="character" w:customStyle="1" w:styleId="Heading1Char">
+    <w:name w:val="Heading 1 Char"/>
+    <w:basedOn w:val="DefaultParagraphFont"/>
+    <w:link w:val="Heading1"/>
     <w:uiPriority w:val="9"/>
     <w:rsid w:val="00A80A33"/>
     <w:rPr>
@@ -700,9 +1237,9 @@
       <w:szCs w:val="32"/>
     </w:rPr>
   </w:style>
-  <w:style w:type="paragraph" w:styleId="Paragrafoelenco">
+  <w:style w:type="paragraph" w:styleId="ListParagraph">
     <w:name w:val="List Paragraph"/>
-    <w:basedOn w:val="Normale"/>
+    <w:basedOn w:val="Normal"/>
     <w:uiPriority w:val="34"/>
     <w:qFormat/>
     <w:rsid w:val="00A80A33"/>
@@ -711,9 +1248,9 @@
       <w:contextualSpacing/>
     </w:pPr>
   </w:style>
-  <w:style w:type="character" w:styleId="Collegamentoipertestuale">
+  <w:style w:type="character" w:styleId="Hyperlink">
     <w:name w:val="Hyperlink"/>
-    <w:basedOn w:val="Carpredefinitoparagrafo"/>
+    <w:basedOn w:val="DefaultParagraphFont"/>
     <w:uiPriority w:val="99"/>
     <w:unhideWhenUsed/>
     <w:rsid w:val="00A80A33"/>

</xml_diff>